<commit_message>
Added Section 2.2 and subsections
</commit_message>
<xml_diff>
--- a/RequirementsDoc/G3 Requirements Document.docx
+++ b/RequirementsDoc/G3 Requirements Document.docx
@@ -385,8 +385,6 @@
       <w:r>
         <w:t xml:space="preserve"> Site Adaptation Requirements</w:t>
       </w:r>
-      <w:bookmarkStart w:id="10" w:name="_GoBack"/>
-      <w:bookmarkEnd w:id="10"/>
     </w:p>
     <w:p>
       <w:r>
@@ -621,80 +619,197 @@
       </w:r>
     </w:p>
     <w:p/>
-    <w:p/>
-    <w:p/>
-    <w:p/>
-    <w:p/>
-    <w:p/>
-    <w:p/>
-    <w:p>
-      <w:r>
-        <w:tab/>
-      </w:r>
-      <w:r>
-        <w:tab/>
-        <w:t>Hardware Interfaces</w:t>
-      </w:r>
-    </w:p>
-    <w:p>
-      <w:r>
-        <w:tab/>
-      </w:r>
-      <w:r>
-        <w:tab/>
-        <w:t>Software Interfaces       - "Omit?" #No interfaces w/ other SW</w:t>
-      </w:r>
-    </w:p>
-    <w:p>
-      <w:r>
-        <w:tab/>
-      </w:r>
-      <w:r>
-        <w:tab/>
-        <w:t>Communications Interfaces</w:t>
-      </w:r>
-    </w:p>
-    <w:p>
-      <w:r>
-        <w:tab/>
-      </w:r>
-      <w:r>
-        <w:tab/>
-        <w:t>Memory Constraints        - "Omit?" #No specific memo</w:t>
-      </w:r>
-      <w:r>
-        <w:t>ry constraints</w:t>
-      </w:r>
-    </w:p>
-    <w:p>
-      <w:r>
-        <w:tab/>
-      </w:r>
-      <w:r>
-        <w:tab/>
-        <w:t>Operations                - "Omit?" #user interfaces will cover</w:t>
-      </w:r>
-    </w:p>
-    <w:p>
-      <w:r>
-        <w:tab/>
-      </w:r>
-      <w:r>
-        <w:tab/>
-        <w:t>Site Adaptation Requirements - "Omit?" #No site uses</w:t>
-      </w:r>
-    </w:p>
-    <w:p>
-      <w:r>
-        <w:tab/>
-      </w:r>
-      <w:r>
-        <w:tab/>
-      </w:r>
-    </w:p>
-    <w:p>
-      <w:r>
-        <w:t>2.2 Product Functions - IP Troy</w:t>
+    <w:p>
+      <w:r>
+        <w:t>2.2 Product Functions</w:t>
+      </w:r>
+    </w:p>
+    <w:p/>
+    <w:p>
+      <w:r>
+        <w:t xml:space="preserve">The software performs the following functions. Each function’s availability is dependent on the current state of the system. </w:t>
+      </w:r>
+    </w:p>
+    <w:p/>
+    <w:p>
+      <w:r>
+        <w:t>2.2.1 Host a game</w:t>
+      </w:r>
+    </w:p>
+    <w:p/>
+    <w:p>
+      <w:r>
+        <w:t xml:space="preserve">This function allows the user to create a new game of </w:t>
+      </w:r>
+      <w:proofErr w:type="spellStart"/>
+      <w:r>
+        <w:t>Hanabi</w:t>
+      </w:r>
+      <w:proofErr w:type="spellEnd"/>
+      <w:r>
+        <w:t xml:space="preserve"> on the server. This requires the user to enter a turn time limit, their NSID and the total number of players going to play. After creation of the game, the user will join automatically. The user is given a unique signature key that is used by others to join the new game. The game will start after the set number of players join.</w:t>
+      </w:r>
+    </w:p>
+    <w:p/>
+    <w:p>
+      <w:r>
+        <w:t>2.2.2 Join a game</w:t>
+      </w:r>
+    </w:p>
+    <w:p/>
+    <w:p>
+      <w:r>
+        <w:t xml:space="preserve">This function allows the user to join an existing game of </w:t>
+      </w:r>
+      <w:proofErr w:type="spellStart"/>
+      <w:r>
+        <w:t>Hanabi</w:t>
+      </w:r>
+      <w:proofErr w:type="spellEnd"/>
+      <w:r>
+        <w:t xml:space="preserve"> on the server. This requires the user to enter a signature key to an already existing game.  After joining the game, the user will wait for the game to start. The game will start after the set number of players join.</w:t>
+      </w:r>
+    </w:p>
+    <w:p/>
+    <w:p/>
+    <w:p/>
+    <w:p/>
+    <w:p>
+      <w:r>
+        <w:lastRenderedPageBreak/>
+        <w:t>2.2.3 Read how to play</w:t>
+      </w:r>
+    </w:p>
+    <w:p/>
+    <w:p>
+      <w:r>
+        <w:t xml:space="preserve">This function allows the user to read the </w:t>
+      </w:r>
+      <w:proofErr w:type="spellStart"/>
+      <w:r>
+        <w:t>Hanabi</w:t>
+      </w:r>
+      <w:proofErr w:type="spellEnd"/>
+      <w:r>
+        <w:t xml:space="preserve"> game rules, instructions on how to play and help with using the GUI. This requires the user to click the “How to play” button. After reading the user can close the window.</w:t>
+      </w:r>
+    </w:p>
+    <w:p/>
+    <w:p>
+      <w:r>
+        <w:t>2.2.4 Play a card</w:t>
+      </w:r>
+    </w:p>
+    <w:p/>
+    <w:p>
+      <w:r>
+        <w:t>This function allows the user to play a card in-game. This requires the user to click the “Play a card” button and then select a card from their hand. After playing the card of their choice, they are dealt another if applicable and their turn is ended.</w:t>
+      </w:r>
+    </w:p>
+    <w:p/>
+    <w:p>
+      <w:r>
+        <w:t>2.2.5 Discard a card</w:t>
+      </w:r>
+    </w:p>
+    <w:p/>
+    <w:p>
+      <w:r>
+        <w:t>This function allows the user to discard a card in-game. This requires the user to click the “Discard a card” button and then select a card from their hand. After discarding the card of their choice, an information token is returned to play, they are dealt another card if applicable and their turn is ended.</w:t>
+      </w:r>
+    </w:p>
+    <w:p/>
+    <w:p>
+      <w:r>
+        <w:t xml:space="preserve">2.2.6 Give </w:t>
+      </w:r>
+      <w:proofErr w:type="spellStart"/>
+      <w:r>
+        <w:t>colour</w:t>
+      </w:r>
+      <w:proofErr w:type="spellEnd"/>
+      <w:r>
+        <w:t xml:space="preserve"> info</w:t>
+      </w:r>
+    </w:p>
+    <w:p/>
+    <w:p>
+      <w:r>
+        <w:t xml:space="preserve">This function allows the user to give information about one and only one </w:t>
+      </w:r>
+      <w:proofErr w:type="spellStart"/>
+      <w:r>
+        <w:t>colour</w:t>
+      </w:r>
+      <w:proofErr w:type="spellEnd"/>
+      <w:r>
+        <w:t xml:space="preserve"> to another player in the game. This requires the user to click the “Give </w:t>
+      </w:r>
+      <w:proofErr w:type="spellStart"/>
+      <w:r>
+        <w:t>colour</w:t>
+      </w:r>
+      <w:proofErr w:type="spellEnd"/>
+      <w:r>
+        <w:t xml:space="preserve"> info” button and select a card with the </w:t>
+      </w:r>
+      <w:proofErr w:type="spellStart"/>
+      <w:r>
+        <w:t>colour</w:t>
+      </w:r>
+      <w:proofErr w:type="spellEnd"/>
+      <w:r>
+        <w:t xml:space="preserve"> wanting to be shared from the hand of the player who will be receiving the information. After giving the </w:t>
+      </w:r>
+      <w:proofErr w:type="spellStart"/>
+      <w:r>
+        <w:t>colour</w:t>
+      </w:r>
+      <w:proofErr w:type="spellEnd"/>
+      <w:r>
+        <w:t xml:space="preserve"> information, an information token is removed from play and the user’s turn is ended.</w:t>
+      </w:r>
+    </w:p>
+    <w:p/>
+    <w:p>
+      <w:r>
+        <w:t>2.2.7 Give number info</w:t>
+      </w:r>
+    </w:p>
+    <w:p/>
+    <w:p>
+      <w:r>
+        <w:t>This function allows the user to give information about one and only one number to another player in the game. This requires the user to click the “Give number info” button and select a card with the number wanting to be shared from the hand of the player who will be receiving the information. After giving the number information, an information token is removed from play and the user’s turn is ended.</w:t>
+      </w:r>
+    </w:p>
+    <w:p/>
+    <w:p>
+      <w:r>
+        <w:t>2.2.8 Look at discard pile</w:t>
+      </w:r>
+    </w:p>
+    <w:p/>
+    <w:p>
+      <w:r>
+        <w:t>This function allows the user to look at the discard pile anytime during in-game play. This requires the user to click the “Discard Pile” button. After the user is done looking at the discard pile, the window can be closed by click the “Close” button.</w:t>
+      </w:r>
+    </w:p>
+    <w:p/>
+    <w:p/>
+    <w:p/>
+    <w:p/>
+    <w:p>
+      <w:bookmarkStart w:id="10" w:name="_GoBack"/>
+      <w:bookmarkEnd w:id="10"/>
+      <w:r>
+        <w:lastRenderedPageBreak/>
+        <w:t>2.2.9 Exit</w:t>
+      </w:r>
+    </w:p>
+    <w:p/>
+    <w:p>
+      <w:r>
+        <w:t>This function allows the user to exit the software at any time. This requires the user to click the “Exit” or “Close” button in the top right corner of the client. After exiting the software, the user is returned to their desktop.</w:t>
       </w:r>
     </w:p>
     <w:p/>
@@ -703,7 +818,6 @@
         <w:rPr>
           <w:noProof/>
         </w:rPr>
-        <w:lastRenderedPageBreak/>
         <w:drawing>
           <wp:inline distT="114300" distB="114300" distL="114300" distR="114300" wp14:anchorId="2C314232" wp14:editId="78C53C45">
             <wp:extent cx="5943600" cy="3187700"/>
@@ -812,6 +926,7 @@
     </w:p>
     <w:p>
       <w:r>
+        <w:lastRenderedPageBreak/>
         <w:t>2.5 Assumptions and Dependencies</w:t>
       </w:r>
     </w:p>
@@ -827,7 +942,6 @@
     <w:p/>
     <w:p>
       <w:r>
-        <w:lastRenderedPageBreak/>
         <w:tab/>
       </w:r>
     </w:p>
@@ -976,6 +1090,7 @@
     </w:p>
     <w:p>
       <w:r>
+        <w:lastRenderedPageBreak/>
         <w:t>The application will be built i</w:t>
       </w:r>
       <w:r>
@@ -1001,11 +1116,7 @@
         <w:t>The application will be runnable on many systems wit</w:t>
       </w:r>
       <w:r>
-        <w:t xml:space="preserve">h the ability to install Java Runtime Environment and by extension to run .jar files. The baseline will be the hardware in the Spinks </w:t>
-      </w:r>
-      <w:r>
-        <w:lastRenderedPageBreak/>
-        <w:t xml:space="preserve">computer laboratory machines and further system compatibility will be desired but not necessary. </w:t>
+        <w:t xml:space="preserve">h the ability to install Java Runtime Environment and by extension to run .jar files. The baseline will be the hardware in the Spinks computer laboratory machines and further system compatibility will be desired but not necessary. </w:t>
       </w:r>
     </w:p>
     <w:p/>

</xml_diff>